<commit_message>
clearer method layout and well allocation keys
</commit_message>
<xml_diff>
--- a/senstivity_test/growth_assay_method/troubleshooting_growth_assay.docx
+++ b/senstivity_test/growth_assay_method/troubleshooting_growth_assay.docx
@@ -461,7 +461,21 @@
         </w:numPr>
       </w:pPr>
       <w:r>
-        <w:t xml:space="preserve">Going to try these machine settings: </w:t>
+        <w:t>Going to try these machine settings</w:t>
+      </w:r>
+      <w:r>
+        <w:t xml:space="preserve"> (</w:t>
+      </w:r>
+      <w:proofErr w:type="spellStart"/>
+      <w:r>
+        <w:t>FLUOstar</w:t>
+      </w:r>
+      <w:proofErr w:type="spellEnd"/>
+      <w:r>
+        <w:t xml:space="preserve"> Omega)</w:t>
+      </w:r>
+      <w:r>
+        <w:t xml:space="preserve">: </w:t>
       </w:r>
       <w:r>
         <w:t xml:space="preserve">600nm, settling time – 0s, No. of cycles – 193, measurement start time – 0, No. of flashes per well and cycle – 22, cycle time – 300s, plate layout – 60 wells (36 perimeter wells empty), shake mode – double orbital, frequency – 200rpm, shake time – 272s, shake before each cycle. Minimum cycle time – 300s, total measurement time 16h05 (1 shake before first cycle for approx. 5 mins). </w:t>

</xml_diff>